<commit_message>
Update protocol.docx to demonstrate textconv diff
</commit_message>
<xml_diff>
--- a/examples/protocol.docx
+++ b/examples/protocol.docx
@@ -12,7 +12,7 @@
     </w:p>
     <w:p>
       <w:r>
-        <w:t>This study examines the effects of methylphenidate on attention in subjects with ADHD. The methodology was applied to all subjects recruited from Cincinnati Children's Hospital.</w:t>
+        <w:t>This study examines the effects of methylphenidate on attention in participants with ADHD. The methods were applied to all participants recruited from Cincinnati Children's Hospital Medical Center.</w:t>
       </w:r>
     </w:p>
     <w:p>
@@ -30,12 +30,7 @@
     </w:p>
     <w:p>
       <w:r>
-        <w:t>Participants were recruited between January 2023 and December 2023. Inclusion criteria included a confirmed diagnosis of ADHD.</w:t>
-      </w:r>
-    </w:p>
-    <w:p>
-      <w:r>
-        <w:t>This paragraph will be deleted in the new version.</w:t>
+        <w:t>Participants were recruited between January 2023 and June 2024. Inclusion criteria included a confirmed DSM-5 diagnosis of ADHD.</w:t>
       </w:r>
     </w:p>
     <w:p>
@@ -53,11 +48,17 @@
       <w:r>
         <w:rPr>
           <w:b/>
+          <w:i/>
         </w:rPr>
         <w:t>(p &lt; 0.001)</w:t>
       </w:r>
       <w:r>
         <w:t xml:space="preserve"> in the treatment group compared to placebo.</w:t>
+      </w:r>
+    </w:p>
+    <w:p>
+      <w:r>
+        <w:t>Secondary outcomes also demonstrated improvement in executive function measures (Table 2).</w:t>
       </w:r>
     </w:p>
     <w:p>
@@ -70,7 +71,20 @@
     </w:p>
     <w:p>
       <w:r>
-        <w:t>These findings support the use of methylphenidate for ADHD treatment. Further research is needed to determine optimal dosing.</w:t>
+        <w:t>These findings support the use of methylphenidate for ADHD treatment in pediatric populations aged 6-17. Further research is needed to determine optimal dosing strategies and long-term outcomes.</w:t>
+      </w:r>
+    </w:p>
+    <w:p>
+      <w:pPr>
+        <w:pStyle w:val="Heading1"/>
+      </w:pPr>
+      <w:r>
+        <w:t>Limitations</w:t>
+      </w:r>
+    </w:p>
+    <w:p>
+      <w:r>
+        <w:t>This study has several limitations including sample size and single-site recruitment.</w:t>
       </w:r>
     </w:p>
     <w:sectPr>

</xml_diff>